<commit_message>
Modified synopsys and pdf
</commit_message>
<xml_diff>
--- a/Synopsis.docx
+++ b/Synopsis.docx
@@ -372,6 +372,7 @@
           <w:szCs w:val="28"/>
         </w:rPr>
       </w:pPr>
+      <w:proofErr w:type="spellStart"/>
       <w:r>
         <w:rPr>
           <w:rFonts w:asciiTheme="minorHAnsi" w:hAnsiTheme="minorHAnsi" w:cstheme="minorHAnsi"/>
@@ -392,6 +393,7 @@
         </w:rPr>
         <w:t>a</w:t>
       </w:r>
+      <w:proofErr w:type="spellEnd"/>
       <w:r>
         <w:rPr>
           <w:rFonts w:asciiTheme="minorHAnsi" w:hAnsiTheme="minorHAnsi" w:cstheme="minorHAnsi"/>
@@ -558,7 +560,31 @@
           <w:sz w:val="28"/>
           <w:szCs w:val="28"/>
         </w:rPr>
-        <w:t>Shetty Yashas Shashidhar</w:t>
+        <w:t xml:space="preserve">Shetty </w:t>
+      </w:r>
+      <w:proofErr w:type="spellStart"/>
+      <w:r>
+        <w:rPr>
+          <w:rFonts w:asciiTheme="minorHAnsi" w:hAnsiTheme="minorHAnsi" w:cstheme="minorHAnsi"/>
+          <w:b/>
+          <w:bCs/>
+          <w:color w:val="auto"/>
+          <w:sz w:val="28"/>
+          <w:szCs w:val="28"/>
+        </w:rPr>
+        <w:t>Yashas</w:t>
+      </w:r>
+      <w:proofErr w:type="spellEnd"/>
+      <w:r>
+        <w:rPr>
+          <w:rFonts w:asciiTheme="minorHAnsi" w:hAnsiTheme="minorHAnsi" w:cstheme="minorHAnsi"/>
+          <w:b/>
+          <w:bCs/>
+          <w:color w:val="auto"/>
+          <w:sz w:val="28"/>
+          <w:szCs w:val="28"/>
+        </w:rPr>
+        <w:t xml:space="preserve"> Shashidhar</w:t>
       </w:r>
     </w:p>
     <w:p>
@@ -813,7 +839,18 @@
           <w:sz w:val="28"/>
           <w:szCs w:val="28"/>
         </w:rPr>
-        <w:t>Dr. Venugopal</w:t>
+        <w:t xml:space="preserve">Dr. </w:t>
+      </w:r>
+      <w:proofErr w:type="spellStart"/>
+      <w:r>
+        <w:rPr>
+          <w:rFonts w:asciiTheme="minorHAnsi" w:hAnsiTheme="minorHAnsi" w:cstheme="minorHAnsi"/>
+          <w:b/>
+          <w:bCs/>
+          <w:sz w:val="28"/>
+          <w:szCs w:val="28"/>
+        </w:rPr>
+        <w:t>Venugopal</w:t>
       </w:r>
       <w:r>
         <w:rPr>
@@ -825,6 +862,7 @@
         </w:rPr>
         <w:t>a</w:t>
       </w:r>
+      <w:proofErr w:type="spellEnd"/>
       <w:r>
         <w:rPr>
           <w:rFonts w:asciiTheme="minorHAnsi" w:hAnsiTheme="minorHAnsi" w:cstheme="minorHAnsi"/>
@@ -1136,7 +1174,49 @@
         <w:rPr>
           <w:rFonts w:asciiTheme="minorHAnsi" w:hAnsiTheme="minorHAnsi" w:cstheme="minorHAnsi"/>
         </w:rPr>
-        <w:t>. The person might ask summary or questions like “What do I see in front of me?”, “What food is on the plate?”, “What are the people doing?” and get answers in real</w:t>
+        <w:t xml:space="preserve">. The person might ask summary or questions like </w:t>
+      </w:r>
+      <w:r>
+        <w:rPr>
+          <w:rFonts w:asciiTheme="minorHAnsi" w:hAnsiTheme="minorHAnsi" w:cstheme="minorHAnsi"/>
+          <w:i/>
+          <w:iCs/>
+        </w:rPr>
+        <w:t>“What do I see in front of me?”</w:t>
+      </w:r>
+      <w:r>
+        <w:rPr>
+          <w:rFonts w:asciiTheme="minorHAnsi" w:hAnsiTheme="minorHAnsi" w:cstheme="minorHAnsi"/>
+        </w:rPr>
+        <w:t xml:space="preserve">, </w:t>
+      </w:r>
+      <w:r>
+        <w:rPr>
+          <w:rFonts w:asciiTheme="minorHAnsi" w:hAnsiTheme="minorHAnsi" w:cstheme="minorHAnsi"/>
+          <w:i/>
+          <w:iCs/>
+        </w:rPr>
+        <w:t>“What food is on the plate?”</w:t>
+      </w:r>
+      <w:r>
+        <w:rPr>
+          <w:rFonts w:asciiTheme="minorHAnsi" w:hAnsiTheme="minorHAnsi" w:cstheme="minorHAnsi"/>
+        </w:rPr>
+        <w:t xml:space="preserve">, </w:t>
+      </w:r>
+      <w:r>
+        <w:rPr>
+          <w:rFonts w:asciiTheme="minorHAnsi" w:hAnsiTheme="minorHAnsi" w:cstheme="minorHAnsi"/>
+          <w:i/>
+          <w:iCs/>
+        </w:rPr>
+        <w:t>“What are the people doing?”</w:t>
+      </w:r>
+      <w:r>
+        <w:rPr>
+          <w:rFonts w:asciiTheme="minorHAnsi" w:hAnsiTheme="minorHAnsi" w:cstheme="minorHAnsi"/>
+        </w:rPr>
+        <w:t xml:space="preserve"> and get answers in real</w:t>
       </w:r>
       <w:r>
         <w:rPr>
@@ -1188,7 +1268,17 @@
           <w:sz w:val="36"/>
           <w:szCs w:val="36"/>
         </w:rPr>
-        <w:t>Objectives</w:t>
+        <w:t>Objective</w:t>
+      </w:r>
+      <w:r>
+        <w:rPr>
+          <w:rFonts w:asciiTheme="minorHAnsi" w:hAnsiTheme="minorHAnsi" w:cstheme="minorHAnsi"/>
+          <w:b/>
+          <w:bCs/>
+          <w:sz w:val="36"/>
+          <w:szCs w:val="36"/>
+        </w:rPr>
+        <w:t>s</w:t>
       </w:r>
     </w:p>
     <w:p>
@@ -1196,13 +1286,15 @@
         <w:pStyle w:val="ListParagraph"/>
         <w:numPr>
           <w:ilvl w:val="0"/>
-          <w:numId w:val="7"/>
+          <w:numId w:val="8"/>
         </w:numPr>
-        <w:spacing w:before="240" w:line="276" w:lineRule="auto"/>
-        <w:rPr>
-          <w:rFonts w:asciiTheme="minorHAnsi" w:hAnsiTheme="minorHAnsi" w:cstheme="minorHAnsi"/>
-          <w:b/>
-          <w:bCs/>
+        <w:spacing w:line="276" w:lineRule="auto"/>
+        <w:rPr>
+          <w:rFonts w:asciiTheme="minorHAnsi" w:hAnsiTheme="minorHAnsi" w:cstheme="minorHAnsi"/>
+          <w:b/>
+          <w:bCs/>
+          <w:sz w:val="36"/>
+          <w:szCs w:val="36"/>
         </w:rPr>
       </w:pPr>
       <w:r>
@@ -1210,6 +1302,12 @@
           <w:rFonts w:asciiTheme="minorHAnsi" w:hAnsiTheme="minorHAnsi" w:cstheme="minorHAnsi"/>
         </w:rPr>
         <w:t>Design and implement a Visual Question Answering model which takes an image and a text question as input outputs an answer</w:t>
+      </w:r>
+      <w:r>
+        <w:rPr>
+          <w:rFonts w:asciiTheme="minorHAnsi" w:hAnsiTheme="minorHAnsi" w:cstheme="minorHAnsi"/>
+        </w:rPr>
+        <w:t>.</w:t>
       </w:r>
     </w:p>
     <w:p>
@@ -1217,9 +1315,9 @@
         <w:pStyle w:val="ListParagraph"/>
         <w:numPr>
           <w:ilvl w:val="0"/>
-          <w:numId w:val="7"/>
+          <w:numId w:val="8"/>
         </w:numPr>
-        <w:spacing w:before="240" w:line="276" w:lineRule="auto"/>
+        <w:spacing w:line="276" w:lineRule="auto"/>
         <w:rPr>
           <w:rFonts w:asciiTheme="minorHAnsi" w:hAnsiTheme="minorHAnsi" w:cstheme="minorHAnsi"/>
           <w:b/>
@@ -1245,6 +1343,12 @@
           <w:rFonts w:asciiTheme="minorHAnsi" w:hAnsiTheme="minorHAnsi" w:cstheme="minorHAnsi"/>
         </w:rPr>
         <w:t xml:space="preserve"> and prompts for the user</w:t>
+      </w:r>
+      <w:r>
+        <w:rPr>
+          <w:rFonts w:asciiTheme="minorHAnsi" w:hAnsiTheme="minorHAnsi" w:cstheme="minorHAnsi"/>
+        </w:rPr>
+        <w:t>.</w:t>
       </w:r>
     </w:p>
     <w:p>
@@ -1252,9 +1356,9 @@
         <w:pStyle w:val="ListParagraph"/>
         <w:numPr>
           <w:ilvl w:val="0"/>
-          <w:numId w:val="7"/>
+          <w:numId w:val="8"/>
         </w:numPr>
-        <w:spacing w:before="240" w:line="276" w:lineRule="auto"/>
+        <w:spacing w:line="276" w:lineRule="auto"/>
         <w:rPr>
           <w:rFonts w:asciiTheme="minorHAnsi" w:hAnsiTheme="minorHAnsi" w:cstheme="minorHAnsi"/>
           <w:b/>
@@ -1266,6 +1370,12 @@
           <w:rFonts w:asciiTheme="minorHAnsi" w:hAnsiTheme="minorHAnsi" w:cstheme="minorHAnsi"/>
         </w:rPr>
         <w:t>Implement scene summarization</w:t>
+      </w:r>
+      <w:r>
+        <w:rPr>
+          <w:rFonts w:asciiTheme="minorHAnsi" w:hAnsiTheme="minorHAnsi" w:cstheme="minorHAnsi"/>
+        </w:rPr>
+        <w:t xml:space="preserve"> to provide a quick summary of the current scene.</w:t>
       </w:r>
     </w:p>
     <w:p>
@@ -1273,9 +1383,9 @@
         <w:pStyle w:val="ListParagraph"/>
         <w:numPr>
           <w:ilvl w:val="0"/>
-          <w:numId w:val="7"/>
+          <w:numId w:val="8"/>
         </w:numPr>
-        <w:spacing w:before="240" w:line="276" w:lineRule="auto"/>
+        <w:spacing w:line="276" w:lineRule="auto"/>
         <w:rPr>
           <w:rFonts w:asciiTheme="minorHAnsi" w:hAnsiTheme="minorHAnsi" w:cstheme="minorHAnsi"/>
           <w:b/>
@@ -1288,12 +1398,26 @@
         </w:rPr>
         <w:t>Implement scene change detection and warning indicators for potential dangers.</w:t>
       </w:r>
-    </w:p>
-    <w:p>
-      <w:pPr>
-        <w:spacing w:before="240" w:line="276" w:lineRule="auto"/>
-        <w:rPr>
-          <w:rFonts w:asciiTheme="minorHAnsi" w:hAnsiTheme="minorHAnsi" w:cstheme="minorHAnsi"/>
+      <w:bookmarkStart w:id="1" w:name="_GoBack"/>
+      <w:bookmarkEnd w:id="1"/>
+    </w:p>
+    <w:p>
+      <w:pPr>
+        <w:spacing w:line="276" w:lineRule="auto"/>
+        <w:rPr>
+          <w:rFonts w:asciiTheme="minorHAnsi" w:hAnsiTheme="minorHAnsi" w:cstheme="minorHAnsi"/>
+          <w:b/>
+          <w:bCs/>
+        </w:rPr>
+      </w:pPr>
+    </w:p>
+    <w:p>
+      <w:pPr>
+        <w:spacing w:line="276" w:lineRule="auto"/>
+        <w:rPr>
+          <w:rFonts w:asciiTheme="minorHAnsi" w:hAnsiTheme="minorHAnsi" w:cstheme="minorHAnsi"/>
+          <w:b/>
+          <w:bCs/>
           <w:sz w:val="36"/>
           <w:szCs w:val="36"/>
         </w:rPr>
@@ -1314,7 +1438,7 @@
         <w:pStyle w:val="ListParagraph"/>
         <w:numPr>
           <w:ilvl w:val="0"/>
-          <w:numId w:val="4"/>
+          <w:numId w:val="9"/>
         </w:numPr>
         <w:spacing w:line="276" w:lineRule="auto"/>
         <w:jc w:val="both"/>
@@ -1358,8 +1482,6 @@
         </w:rPr>
         <w:t xml:space="preserve"> the</w:t>
       </w:r>
-      <w:bookmarkStart w:id="1" w:name="_GoBack"/>
-      <w:bookmarkEnd w:id="1"/>
       <w:r>
         <w:rPr>
           <w:rFonts w:asciiTheme="minorHAnsi" w:hAnsiTheme="minorHAnsi" w:cstheme="minorHAnsi"/>
@@ -1372,7 +1494,7 @@
         <w:pStyle w:val="ListParagraph"/>
         <w:numPr>
           <w:ilvl w:val="0"/>
-          <w:numId w:val="4"/>
+          <w:numId w:val="9"/>
         </w:numPr>
         <w:spacing w:line="276" w:lineRule="auto"/>
         <w:jc w:val="both"/>
@@ -1385,6 +1507,12 @@
           <w:rFonts w:asciiTheme="minorHAnsi" w:hAnsiTheme="minorHAnsi" w:cstheme="minorHAnsi"/>
         </w:rPr>
         <w:t>Decreasing the speech to text and text to model output error rate and obtaining more specific answers</w:t>
+      </w:r>
+      <w:r>
+        <w:rPr>
+          <w:rFonts w:asciiTheme="minorHAnsi" w:hAnsiTheme="minorHAnsi" w:cstheme="minorHAnsi"/>
+        </w:rPr>
+        <w:t>.</w:t>
       </w:r>
     </w:p>
     <w:sectPr>
@@ -1896,6 +2024,98 @@
     </w:lvl>
   </w:abstractNum>
   <w:abstractNum w:abstractNumId="2" w15:restartNumberingAfterBreak="0">
+    <w:nsid w:val="3168149D"/>
+    <w:multiLevelType w:val="hybridMultilevel"/>
+    <w:tmpl w:val="24C0224E"/>
+    <w:lvl w:ilvl="0" w:tplc="7EC499F2">
+      <w:start w:val="1"/>
+      <w:numFmt w:val="decimal"/>
+      <w:lvlText w:val="%1."/>
+      <w:lvlJc w:val="left"/>
+      <w:pPr>
+        <w:ind w:left="720" w:hanging="360"/>
+      </w:pPr>
+      <w:rPr>
+        <w:b w:val="0"/>
+        <w:bCs w:val="0"/>
+        <w:sz w:val="24"/>
+        <w:szCs w:val="24"/>
+      </w:rPr>
+    </w:lvl>
+    <w:lvl w:ilvl="1" w:tplc="40090019" w:tentative="1">
+      <w:start w:val="1"/>
+      <w:numFmt w:val="lowerLetter"/>
+      <w:lvlText w:val="%2."/>
+      <w:lvlJc w:val="left"/>
+      <w:pPr>
+        <w:ind w:left="1440" w:hanging="360"/>
+      </w:pPr>
+    </w:lvl>
+    <w:lvl w:ilvl="2" w:tplc="4009001B" w:tentative="1">
+      <w:start w:val="1"/>
+      <w:numFmt w:val="lowerRoman"/>
+      <w:lvlText w:val="%3."/>
+      <w:lvlJc w:val="right"/>
+      <w:pPr>
+        <w:ind w:left="2160" w:hanging="180"/>
+      </w:pPr>
+    </w:lvl>
+    <w:lvl w:ilvl="3" w:tplc="4009000F" w:tentative="1">
+      <w:start w:val="1"/>
+      <w:numFmt w:val="decimal"/>
+      <w:lvlText w:val="%4."/>
+      <w:lvlJc w:val="left"/>
+      <w:pPr>
+        <w:ind w:left="2880" w:hanging="360"/>
+      </w:pPr>
+    </w:lvl>
+    <w:lvl w:ilvl="4" w:tplc="40090019" w:tentative="1">
+      <w:start w:val="1"/>
+      <w:numFmt w:val="lowerLetter"/>
+      <w:lvlText w:val="%5."/>
+      <w:lvlJc w:val="left"/>
+      <w:pPr>
+        <w:ind w:left="3600" w:hanging="360"/>
+      </w:pPr>
+    </w:lvl>
+    <w:lvl w:ilvl="5" w:tplc="4009001B" w:tentative="1">
+      <w:start w:val="1"/>
+      <w:numFmt w:val="lowerRoman"/>
+      <w:lvlText w:val="%6."/>
+      <w:lvlJc w:val="right"/>
+      <w:pPr>
+        <w:ind w:left="4320" w:hanging="180"/>
+      </w:pPr>
+    </w:lvl>
+    <w:lvl w:ilvl="6" w:tplc="4009000F" w:tentative="1">
+      <w:start w:val="1"/>
+      <w:numFmt w:val="decimal"/>
+      <w:lvlText w:val="%7."/>
+      <w:lvlJc w:val="left"/>
+      <w:pPr>
+        <w:ind w:left="5040" w:hanging="360"/>
+      </w:pPr>
+    </w:lvl>
+    <w:lvl w:ilvl="7" w:tplc="40090019" w:tentative="1">
+      <w:start w:val="1"/>
+      <w:numFmt w:val="lowerLetter"/>
+      <w:lvlText w:val="%8."/>
+      <w:lvlJc w:val="left"/>
+      <w:pPr>
+        <w:ind w:left="5760" w:hanging="360"/>
+      </w:pPr>
+    </w:lvl>
+    <w:lvl w:ilvl="8" w:tplc="4009001B" w:tentative="1">
+      <w:start w:val="1"/>
+      <w:numFmt w:val="lowerRoman"/>
+      <w:lvlText w:val="%9."/>
+      <w:lvlJc w:val="right"/>
+      <w:pPr>
+        <w:ind w:left="6480" w:hanging="180"/>
+      </w:pPr>
+    </w:lvl>
+  </w:abstractNum>
+  <w:abstractNum w:abstractNumId="3" w15:restartNumberingAfterBreak="0">
     <w:nsid w:val="37200CA0"/>
     <w:multiLevelType w:val="hybridMultilevel"/>
     <w:tmpl w:val="BADAE87C"/>
@@ -1986,11 +2206,11 @@
       </w:pPr>
     </w:lvl>
   </w:abstractNum>
-  <w:abstractNum w:abstractNumId="3" w15:restartNumberingAfterBreak="0">
+  <w:abstractNum w:abstractNumId="4" w15:restartNumberingAfterBreak="0">
     <w:nsid w:val="3AA2192B"/>
     <w:multiLevelType w:val="hybridMultilevel"/>
-    <w:tmpl w:val="95D0D05E"/>
-    <w:lvl w:ilvl="0" w:tplc="3CF6F776">
+    <w:tmpl w:val="FF26DCC2"/>
+    <w:lvl w:ilvl="0" w:tplc="7EC499F2">
       <w:start w:val="1"/>
       <w:numFmt w:val="decimal"/>
       <w:lvlText w:val="%1."/>
@@ -2001,6 +2221,8 @@
       <w:rPr>
         <w:b w:val="0"/>
         <w:bCs w:val="0"/>
+        <w:sz w:val="24"/>
+        <w:szCs w:val="24"/>
       </w:rPr>
     </w:lvl>
     <w:lvl w:ilvl="1" w:tplc="40090019" w:tentative="1">
@@ -2076,7 +2298,7 @@
       </w:pPr>
     </w:lvl>
   </w:abstractNum>
-  <w:abstractNum w:abstractNumId="4" w15:restartNumberingAfterBreak="0">
+  <w:abstractNum w:abstractNumId="5" w15:restartNumberingAfterBreak="0">
     <w:nsid w:val="3DA10CE3"/>
     <w:multiLevelType w:val="hybridMultilevel"/>
     <w:tmpl w:val="45BA7FCE"/>
@@ -2162,7 +2384,7 @@
       </w:pPr>
     </w:lvl>
   </w:abstractNum>
-  <w:abstractNum w:abstractNumId="5" w15:restartNumberingAfterBreak="0">
+  <w:abstractNum w:abstractNumId="6" w15:restartNumberingAfterBreak="0">
     <w:nsid w:val="4BB76828"/>
     <w:multiLevelType w:val="hybridMultilevel"/>
     <w:tmpl w:val="30D6E9F0"/>
@@ -2248,7 +2470,7 @@
       </w:pPr>
     </w:lvl>
   </w:abstractNum>
-  <w:abstractNum w:abstractNumId="6" w15:restartNumberingAfterBreak="0">
+  <w:abstractNum w:abstractNumId="7" w15:restartNumberingAfterBreak="0">
     <w:nsid w:val="523F0869"/>
     <w:multiLevelType w:val="hybridMultilevel"/>
     <w:tmpl w:val="BAC23DE0"/>
@@ -2334,26 +2556,124 @@
       </w:pPr>
     </w:lvl>
   </w:abstractNum>
+  <w:abstractNum w:abstractNumId="8" w15:restartNumberingAfterBreak="0">
+    <w:nsid w:val="5EE70D9F"/>
+    <w:multiLevelType w:val="hybridMultilevel"/>
+    <w:tmpl w:val="75CA3B2E"/>
+    <w:lvl w:ilvl="0" w:tplc="7EC499F2">
+      <w:start w:val="1"/>
+      <w:numFmt w:val="decimal"/>
+      <w:lvlText w:val="%1."/>
+      <w:lvlJc w:val="left"/>
+      <w:pPr>
+        <w:ind w:left="720" w:hanging="360"/>
+      </w:pPr>
+      <w:rPr>
+        <w:b w:val="0"/>
+        <w:bCs w:val="0"/>
+        <w:sz w:val="24"/>
+        <w:szCs w:val="24"/>
+      </w:rPr>
+    </w:lvl>
+    <w:lvl w:ilvl="1" w:tplc="40090019" w:tentative="1">
+      <w:start w:val="1"/>
+      <w:numFmt w:val="lowerLetter"/>
+      <w:lvlText w:val="%2."/>
+      <w:lvlJc w:val="left"/>
+      <w:pPr>
+        <w:ind w:left="1440" w:hanging="360"/>
+      </w:pPr>
+    </w:lvl>
+    <w:lvl w:ilvl="2" w:tplc="4009001B" w:tentative="1">
+      <w:start w:val="1"/>
+      <w:numFmt w:val="lowerRoman"/>
+      <w:lvlText w:val="%3."/>
+      <w:lvlJc w:val="right"/>
+      <w:pPr>
+        <w:ind w:left="2160" w:hanging="180"/>
+      </w:pPr>
+    </w:lvl>
+    <w:lvl w:ilvl="3" w:tplc="4009000F" w:tentative="1">
+      <w:start w:val="1"/>
+      <w:numFmt w:val="decimal"/>
+      <w:lvlText w:val="%4."/>
+      <w:lvlJc w:val="left"/>
+      <w:pPr>
+        <w:ind w:left="2880" w:hanging="360"/>
+      </w:pPr>
+    </w:lvl>
+    <w:lvl w:ilvl="4" w:tplc="40090019" w:tentative="1">
+      <w:start w:val="1"/>
+      <w:numFmt w:val="lowerLetter"/>
+      <w:lvlText w:val="%5."/>
+      <w:lvlJc w:val="left"/>
+      <w:pPr>
+        <w:ind w:left="3600" w:hanging="360"/>
+      </w:pPr>
+    </w:lvl>
+    <w:lvl w:ilvl="5" w:tplc="4009001B" w:tentative="1">
+      <w:start w:val="1"/>
+      <w:numFmt w:val="lowerRoman"/>
+      <w:lvlText w:val="%6."/>
+      <w:lvlJc w:val="right"/>
+      <w:pPr>
+        <w:ind w:left="4320" w:hanging="180"/>
+      </w:pPr>
+    </w:lvl>
+    <w:lvl w:ilvl="6" w:tplc="4009000F" w:tentative="1">
+      <w:start w:val="1"/>
+      <w:numFmt w:val="decimal"/>
+      <w:lvlText w:val="%7."/>
+      <w:lvlJc w:val="left"/>
+      <w:pPr>
+        <w:ind w:left="5040" w:hanging="360"/>
+      </w:pPr>
+    </w:lvl>
+    <w:lvl w:ilvl="7" w:tplc="40090019" w:tentative="1">
+      <w:start w:val="1"/>
+      <w:numFmt w:val="lowerLetter"/>
+      <w:lvlText w:val="%8."/>
+      <w:lvlJc w:val="left"/>
+      <w:pPr>
+        <w:ind w:left="5760" w:hanging="360"/>
+      </w:pPr>
+    </w:lvl>
+    <w:lvl w:ilvl="8" w:tplc="4009001B" w:tentative="1">
+      <w:start w:val="1"/>
+      <w:numFmt w:val="lowerRoman"/>
+      <w:lvlText w:val="%9."/>
+      <w:lvlJc w:val="right"/>
+      <w:pPr>
+        <w:ind w:left="6480" w:hanging="180"/>
+      </w:pPr>
+    </w:lvl>
+  </w:abstractNum>
   <w:num w:numId="1">
-    <w:abstractNumId w:val="4"/>
+    <w:abstractNumId w:val="5"/>
   </w:num>
   <w:num w:numId="2">
-    <w:abstractNumId w:val="6"/>
+    <w:abstractNumId w:val="7"/>
   </w:num>
   <w:num w:numId="3">
-    <w:abstractNumId w:val="5"/>
+    <w:abstractNumId w:val="6"/>
   </w:num>
   <w:num w:numId="4">
     <w:abstractNumId w:val="0"/>
   </w:num>
   <w:num w:numId="5">
-    <w:abstractNumId w:val="2"/>
+    <w:abstractNumId w:val="3"/>
   </w:num>
   <w:num w:numId="6">
     <w:abstractNumId w:val="1"/>
   </w:num>
   <w:num w:numId="7">
-    <w:abstractNumId w:val="3"/>
+    <w:abstractNumId w:val="4"/>
+  </w:num>
+  <w:num w:numId="8">
+    <w:abstractNumId w:val="2"/>
+  </w:num>
+  <w:num w:numId="9">
+    <w:abstractNumId w:val="8"/>
   </w:num>
 </w:numbering>
 </file>

</xml_diff>

<commit_message>
Modified the synopsis and added pdf
</commit_message>
<xml_diff>
--- a/Synopsis.docx
+++ b/Synopsis.docx
@@ -372,7 +372,6 @@
           <w:szCs w:val="28"/>
         </w:rPr>
       </w:pPr>
-      <w:proofErr w:type="spellStart"/>
       <w:r>
         <w:rPr>
           <w:rFonts w:asciiTheme="minorHAnsi" w:hAnsiTheme="minorHAnsi" w:cstheme="minorHAnsi"/>
@@ -393,7 +392,6 @@
         </w:rPr>
         <w:t>a</w:t>
       </w:r>
-      <w:proofErr w:type="spellEnd"/>
       <w:r>
         <w:rPr>
           <w:rFonts w:asciiTheme="minorHAnsi" w:hAnsiTheme="minorHAnsi" w:cstheme="minorHAnsi"/>
@@ -560,31 +558,7 @@
           <w:sz w:val="28"/>
           <w:szCs w:val="28"/>
         </w:rPr>
-        <w:t xml:space="preserve">Shetty </w:t>
-      </w:r>
-      <w:proofErr w:type="spellStart"/>
-      <w:r>
-        <w:rPr>
-          <w:rFonts w:asciiTheme="minorHAnsi" w:hAnsiTheme="minorHAnsi" w:cstheme="minorHAnsi"/>
-          <w:b/>
-          <w:bCs/>
-          <w:color w:val="auto"/>
-          <w:sz w:val="28"/>
-          <w:szCs w:val="28"/>
-        </w:rPr>
-        <w:t>Yashas</w:t>
-      </w:r>
-      <w:proofErr w:type="spellEnd"/>
-      <w:r>
-        <w:rPr>
-          <w:rFonts w:asciiTheme="minorHAnsi" w:hAnsiTheme="minorHAnsi" w:cstheme="minorHAnsi"/>
-          <w:b/>
-          <w:bCs/>
-          <w:color w:val="auto"/>
-          <w:sz w:val="28"/>
-          <w:szCs w:val="28"/>
-        </w:rPr>
-        <w:t xml:space="preserve"> Shashidhar</w:t>
+        <w:t>Shetty Yashas Shashidhar</w:t>
       </w:r>
     </w:p>
     <w:p>
@@ -839,18 +813,7 @@
           <w:sz w:val="28"/>
           <w:szCs w:val="28"/>
         </w:rPr>
-        <w:t xml:space="preserve">Dr. </w:t>
-      </w:r>
-      <w:proofErr w:type="spellStart"/>
-      <w:r>
-        <w:rPr>
-          <w:rFonts w:asciiTheme="minorHAnsi" w:hAnsiTheme="minorHAnsi" w:cstheme="minorHAnsi"/>
-          <w:b/>
-          <w:bCs/>
-          <w:sz w:val="28"/>
-          <w:szCs w:val="28"/>
-        </w:rPr>
-        <w:t>Venugopal</w:t>
+        <w:t>Dr. Venugopal</w:t>
       </w:r>
       <w:r>
         <w:rPr>
@@ -862,7 +825,6 @@
         </w:rPr>
         <w:t>a</w:t>
       </w:r>
-      <w:proofErr w:type="spellEnd"/>
       <w:r>
         <w:rPr>
           <w:rFonts w:asciiTheme="minorHAnsi" w:hAnsiTheme="minorHAnsi" w:cstheme="minorHAnsi"/>
@@ -1301,7 +1263,21 @@
         <w:rPr>
           <w:rFonts w:asciiTheme="minorHAnsi" w:hAnsiTheme="minorHAnsi" w:cstheme="minorHAnsi"/>
         </w:rPr>
-        <w:t>Design and implement a Visual Question Answering model which takes an image and a text question as input outputs an answer</w:t>
+        <w:t>Design and implement a Visual Question Answering model which takes an image and a text question as input</w:t>
+      </w:r>
+      <w:r>
+        <w:rPr>
+          <w:rFonts w:asciiTheme="minorHAnsi" w:hAnsiTheme="minorHAnsi" w:cstheme="minorHAnsi"/>
+        </w:rPr>
+        <w:t xml:space="preserve"> and</w:t>
+      </w:r>
+      <w:bookmarkStart w:id="1" w:name="_GoBack"/>
+      <w:bookmarkEnd w:id="1"/>
+      <w:r>
+        <w:rPr>
+          <w:rFonts w:asciiTheme="minorHAnsi" w:hAnsiTheme="minorHAnsi" w:cstheme="minorHAnsi"/>
+        </w:rPr>
+        <w:t xml:space="preserve"> outputs an answer</w:t>
       </w:r>
       <w:r>
         <w:rPr>
@@ -1398,8 +1374,6 @@
         </w:rPr>
         <w:t>Implement scene change detection and warning indicators for potential dangers.</w:t>
       </w:r>
-      <w:bookmarkStart w:id="1" w:name="_GoBack"/>
-      <w:bookmarkEnd w:id="1"/>
     </w:p>
     <w:p>
       <w:pPr>

</xml_diff>